<commit_message>
Completed the first working edition of the quiz generator
</commit_message>
<xml_diff>
--- a/input/questions.docx
+++ b/input/questions.docx
@@ -16,7 +16,13 @@
         <w:t>V</w:t>
       </w:r>
       <w:r>
-        <w:t xml:space="preserve">ariantsToGenerate": 5, </w:t>
+        <w:t xml:space="preserve">ariantsToGenerate": </w:t>
+      </w:r>
+      <w:r>
+        <w:t>3</w:t>
+      </w:r>
+      <w:r>
+        <w:t xml:space="preserve">, </w:t>
       </w:r>
       <w:r>
         <w:t>"</w:t>
@@ -25,7 +31,13 @@
         <w:t>A</w:t>
       </w:r>
       <w:r>
-        <w:t>nswersPerQuestion": 4 } ~~~</w:t>
+        <w:t>nswersPerQuestion": 4</w:t>
+      </w:r>
+      <w:r>
+        <w:t>, "Lang": "BG"</w:t>
+      </w:r>
+      <w:r>
+        <w:t xml:space="preserve"> } ~~~</w:t>
       </w:r>
     </w:p>
     <w:p>
@@ -2377,6 +2389,29 @@
     <w:p>
       <w:pPr>
         <w:pStyle w:val="Answer"/>
+      </w:pPr>
+      <w:r>
+        <w:rPr>
+          <w:lang w:val="en-US"/>
+        </w:rPr>
+        <w:t>Correct.</w:t>
+      </w:r>
+      <w:r>
+        <w:t xml:space="preserve"> </w:t>
+      </w:r>
+      <w:r>
+        <w:t>С</w:t>
+      </w:r>
+      <w:r>
+        <w:t xml:space="preserve">ъздаване и управление на </w:t>
+      </w:r>
+      <w:r>
+        <w:t>собствено бизнес начинание.</w:t>
+      </w:r>
+    </w:p>
+    <w:p>
+      <w:pPr>
+        <w:pStyle w:val="Answer"/>
         <w:ind w:firstLine="0"/>
       </w:pPr>
       <w:r>
@@ -2422,9 +2457,750 @@
         <w:t xml:space="preserve">": </w:t>
       </w:r>
       <w:r>
+        <w:t>2</w:t>
+      </w:r>
+      <w:r>
         <w:rPr>
           <w:lang w:val="bg-BG"/>
         </w:rPr>
+        <w:t xml:space="preserve">, </w:t>
+      </w:r>
+      <w:r>
+        <w:t>"SkipHeader": true</w:t>
+      </w:r>
+      <w:r>
+        <w:t xml:space="preserve"> }</w:t>
+      </w:r>
+      <w:r>
+        <w:t xml:space="preserve"> ~~~</w:t>
+      </w:r>
+    </w:p>
+    <w:p>
+      <w:pPr>
+        <w:pStyle w:val="Heading2"/>
+      </w:pPr>
+      <w:r>
+        <w:t>The Entrepreneurial Process</w:t>
+      </w:r>
+    </w:p>
+    <w:p>
+      <w:pPr>
+        <w:rPr>
+          <w:lang w:val="en-US"/>
+        </w:rPr>
+      </w:pPr>
+      <w:r>
+        <w:t>Въпроси за предприемаческия процес.</w:t>
+      </w:r>
+    </w:p>
+    <w:p>
+      <w:pPr>
+        <w:pStyle w:val="Metadata"/>
+        <w:rPr>
+          <w:lang w:val="bg-BG"/>
+        </w:rPr>
+      </w:pPr>
+      <w:r>
+        <w:rPr>
+          <w:lang w:val="bg-BG"/>
+        </w:rPr>
+        <w:t xml:space="preserve">~~~ </w:t>
+      </w:r>
+      <w:r>
+        <w:t>Question</w:t>
+      </w:r>
+      <w:r>
+        <w:rPr>
+          <w:lang w:val="bg-BG"/>
+        </w:rPr>
+        <w:t xml:space="preserve"> ~~~</w:t>
+      </w:r>
+    </w:p>
+    <w:p>
+      <w:pPr>
+        <w:pStyle w:val="Question"/>
+      </w:pPr>
+      <w:r>
+        <w:t>Какво определя предприемачеството?</w:t>
+      </w:r>
+    </w:p>
+    <w:p>
+      <w:pPr>
+        <w:pStyle w:val="Answer"/>
+      </w:pPr>
+      <w:r>
+        <w:rPr>
+          <w:lang w:val="en-US"/>
+        </w:rPr>
+        <w:t>Wrong.</w:t>
+      </w:r>
+      <w:r>
+        <w:t xml:space="preserve"> </w:t>
+      </w:r>
+      <w:r>
+        <w:t>Изпълнение на държавни функции</w:t>
+      </w:r>
+    </w:p>
+    <w:p>
+      <w:pPr>
+        <w:pStyle w:val="Answer"/>
+      </w:pPr>
+      <w:r>
+        <w:rPr>
+          <w:lang w:val="en-US"/>
+        </w:rPr>
+        <w:t>Wrong.</w:t>
+      </w:r>
+      <w:r>
+        <w:t xml:space="preserve"> </w:t>
+      </w:r>
+      <w:r>
+        <w:t>Избягване на рискове и неуспехи</w:t>
+      </w:r>
+    </w:p>
+    <w:p>
+      <w:pPr>
+        <w:pStyle w:val="Answer"/>
+      </w:pPr>
+      <w:r>
+        <w:rPr>
+          <w:lang w:val="en-US"/>
+        </w:rPr>
+        <w:t>Wrong.</w:t>
+      </w:r>
+      <w:r>
+        <w:t xml:space="preserve"> </w:t>
+      </w:r>
+      <w:r>
+        <w:t>Работа във фирма</w:t>
+      </w:r>
+    </w:p>
+    <w:p>
+      <w:pPr>
+        <w:pStyle w:val="Answer"/>
+      </w:pPr>
+      <w:r>
+        <w:rPr>
+          <w:lang w:val="en-US"/>
+        </w:rPr>
+        <w:t>Wrong.</w:t>
+      </w:r>
+      <w:r>
+        <w:t xml:space="preserve"> </w:t>
+      </w:r>
+      <w:r>
+        <w:t>Работа в бизнес организация</w:t>
+      </w:r>
+    </w:p>
+    <w:p>
+      <w:pPr>
+        <w:pStyle w:val="Answer"/>
+      </w:pPr>
+      <w:r>
+        <w:rPr>
+          <w:lang w:val="en-US"/>
+        </w:rPr>
+        <w:t>Wrong.</w:t>
+      </w:r>
+      <w:r>
+        <w:t xml:space="preserve"> </w:t>
+      </w:r>
+      <w:r>
+        <w:t>Изпълнение на благотворителни дейности</w:t>
+      </w:r>
+    </w:p>
+    <w:p>
+      <w:pPr>
+        <w:pStyle w:val="Answer"/>
+      </w:pPr>
+      <w:r>
+        <w:rPr>
+          <w:lang w:val="en-US"/>
+        </w:rPr>
+        <w:t>Correct.</w:t>
+      </w:r>
+      <w:r>
+        <w:t xml:space="preserve"> </w:t>
+      </w:r>
+      <w:r>
+        <w:t>Създаване и управление на бизнес</w:t>
+      </w:r>
+    </w:p>
+    <w:p>
+      <w:pPr>
+        <w:pStyle w:val="Metadata"/>
+        <w:rPr>
+          <w:lang w:val="bg-BG"/>
+        </w:rPr>
+      </w:pPr>
+      <w:r>
+        <w:rPr>
+          <w:lang w:val="bg-BG"/>
+        </w:rPr>
+        <w:t xml:space="preserve">~~~ </w:t>
+      </w:r>
+      <w:r>
+        <w:t>Question</w:t>
+      </w:r>
+      <w:r>
+        <w:rPr>
+          <w:lang w:val="bg-BG"/>
+        </w:rPr>
+        <w:t xml:space="preserve"> ~~~</w:t>
+      </w:r>
+    </w:p>
+    <w:p>
+      <w:pPr>
+        <w:pStyle w:val="Question"/>
+      </w:pPr>
+      <w:r>
+        <w:t>Коя от следните правни форми на предприемачество се характеризирана със собственик, който е отговорен с неограничена отговорност за задълженията на фирмата?</w:t>
+      </w:r>
+    </w:p>
+    <w:p>
+      <w:pPr>
+        <w:pStyle w:val="Answer"/>
+      </w:pPr>
+      <w:r>
+        <w:rPr>
+          <w:lang w:val="en-US"/>
+        </w:rPr>
+        <w:lastRenderedPageBreak/>
+        <w:t>Wrong.</w:t>
+      </w:r>
+      <w:r>
+        <w:t xml:space="preserve"> </w:t>
+      </w:r>
+      <w:r>
+        <w:t>Дружество с ограничена отговорност (ДОО)</w:t>
+      </w:r>
+    </w:p>
+    <w:p>
+      <w:pPr>
+        <w:pStyle w:val="Answer"/>
+      </w:pPr>
+      <w:r>
+        <w:rPr>
+          <w:lang w:val="en-US"/>
+        </w:rPr>
+        <w:t>Wrong.</w:t>
+      </w:r>
+      <w:r>
+        <w:t xml:space="preserve"> </w:t>
+      </w:r>
+      <w:r>
+        <w:t>Акционерно дружество</w:t>
+      </w:r>
+    </w:p>
+    <w:p>
+      <w:pPr>
+        <w:pStyle w:val="Answer"/>
+      </w:pPr>
+      <w:r>
+        <w:rPr>
+          <w:lang w:val="en-US"/>
+        </w:rPr>
+        <w:t>Wrong.</w:t>
+      </w:r>
+      <w:r>
+        <w:t xml:space="preserve"> </w:t>
+      </w:r>
+      <w:r>
+        <w:t>Командитно дружество</w:t>
+      </w:r>
+    </w:p>
+    <w:p>
+      <w:pPr>
+        <w:pStyle w:val="Answer"/>
+      </w:pPr>
+      <w:r>
+        <w:rPr>
+          <w:lang w:val="en-US"/>
+        </w:rPr>
+        <w:t>Correct.</w:t>
+      </w:r>
+      <w:r>
+        <w:t xml:space="preserve"> </w:t>
+      </w:r>
+      <w:r>
+        <w:t>Едноличен търговец</w:t>
+      </w:r>
+    </w:p>
+    <w:p>
+      <w:pPr>
+        <w:pStyle w:val="Metadata"/>
+        <w:rPr>
+          <w:lang w:val="bg-BG"/>
+        </w:rPr>
+      </w:pPr>
+      <w:r>
+        <w:rPr>
+          <w:lang w:val="bg-BG"/>
+        </w:rPr>
+        <w:t xml:space="preserve">~~~ </w:t>
+      </w:r>
+      <w:r>
+        <w:t>Question</w:t>
+      </w:r>
+      <w:r>
+        <w:rPr>
+          <w:lang w:val="bg-BG"/>
+        </w:rPr>
+        <w:t xml:space="preserve"> ~~~</w:t>
+      </w:r>
+    </w:p>
+    <w:p>
+      <w:pPr>
+        <w:pStyle w:val="Question"/>
+      </w:pPr>
+      <w:r>
+        <w:t>Кое от следните дружества включва собственици, наречени акционери, които притежават акции в дружеството?</w:t>
+      </w:r>
+    </w:p>
+    <w:p>
+      <w:pPr>
+        <w:pStyle w:val="Answer"/>
+      </w:pPr>
+      <w:r>
+        <w:rPr>
+          <w:lang w:val="en-US"/>
+        </w:rPr>
+        <w:t>Wrong.</w:t>
+      </w:r>
+      <w:r>
+        <w:t xml:space="preserve"> </w:t>
+      </w:r>
+      <w:r>
+        <w:t>Еднолична търговска фирма</w:t>
+      </w:r>
+    </w:p>
+    <w:p>
+      <w:pPr>
+        <w:pStyle w:val="Answer"/>
+      </w:pPr>
+      <w:r>
+        <w:rPr>
+          <w:lang w:val="en-US"/>
+        </w:rPr>
+        <w:t>Wrong.</w:t>
+      </w:r>
+      <w:r>
+        <w:t xml:space="preserve"> </w:t>
+      </w:r>
+      <w:r>
+        <w:t>Дружество с ограничена отговорност (ДОО)</w:t>
+      </w:r>
+    </w:p>
+    <w:p>
+      <w:pPr>
+        <w:pStyle w:val="Answer"/>
+      </w:pPr>
+      <w:r>
+        <w:rPr>
+          <w:lang w:val="en-US"/>
+        </w:rPr>
+        <w:t>Wrong.</w:t>
+      </w:r>
+      <w:r>
+        <w:t xml:space="preserve"> </w:t>
+      </w:r>
+      <w:r>
+        <w:t>Командитно дружество</w:t>
+      </w:r>
+    </w:p>
+    <w:p>
+      <w:pPr>
+        <w:pStyle w:val="Answer"/>
+      </w:pPr>
+      <w:r>
+        <w:rPr>
+          <w:lang w:val="en-US"/>
+        </w:rPr>
+        <w:t>Correct.</w:t>
+      </w:r>
+      <w:r>
+        <w:t xml:space="preserve"> </w:t>
+      </w:r>
+      <w:r>
+        <w:t>Акционерно дружество</w:t>
+      </w:r>
+    </w:p>
+    <w:p>
+      <w:pPr>
+        <w:pStyle w:val="Metadata"/>
+      </w:pPr>
+      <w:r>
+        <w:t>~~~</w:t>
+      </w:r>
+      <w:r>
+        <w:t xml:space="preserve"> Question</w:t>
+      </w:r>
+      <w:r>
+        <w:t xml:space="preserve"> </w:t>
+      </w:r>
+      <w:r>
+        <w:t>Group</w:t>
+      </w:r>
+      <w:r>
+        <w:t>:</w:t>
+      </w:r>
+      <w:r>
+        <w:t xml:space="preserve"> </w:t>
+      </w:r>
+      <w:r>
+        <w:t>{ "</w:t>
+      </w:r>
+      <w:r>
+        <w:t>QuestionsToGenerate</w:t>
+      </w:r>
+      <w:r>
+        <w:t xml:space="preserve">": </w:t>
+      </w:r>
+      <w:r>
+        <w:t>2</w:t>
+      </w:r>
+      <w:r>
+        <w:rPr>
+          <w:lang w:val="bg-BG"/>
+        </w:rPr>
+        <w:t xml:space="preserve">, </w:t>
+      </w:r>
+      <w:r>
+        <w:t>"SkipHeader": true</w:t>
+      </w:r>
+      <w:r>
+        <w:t xml:space="preserve"> }</w:t>
+      </w:r>
+      <w:r>
+        <w:t xml:space="preserve"> ~~~</w:t>
+      </w:r>
+    </w:p>
+    <w:p>
+      <w:pPr>
+        <w:pStyle w:val="Heading2"/>
+      </w:pPr>
+      <w:r>
+        <w:t>Business Idea – Definition, Features, and Methods</w:t>
+      </w:r>
+    </w:p>
+    <w:p>
+      <w:pPr>
+        <w:rPr>
+          <w:lang w:val="en-US"/>
+        </w:rPr>
+      </w:pPr>
+      <w:r>
+        <w:t>Въпроси за бизнес идея.</w:t>
+      </w:r>
+    </w:p>
+    <w:p>
+      <w:pPr>
+        <w:pStyle w:val="Metadata"/>
+        <w:rPr>
+          <w:lang w:val="bg-BG"/>
+        </w:rPr>
+      </w:pPr>
+      <w:r>
+        <w:rPr>
+          <w:lang w:val="bg-BG"/>
+        </w:rPr>
+        <w:t xml:space="preserve">~~~ </w:t>
+      </w:r>
+      <w:r>
+        <w:t>Question</w:t>
+      </w:r>
+      <w:r>
+        <w:rPr>
+          <w:lang w:val="bg-BG"/>
+        </w:rPr>
+        <w:t xml:space="preserve"> ~~~</w:t>
+      </w:r>
+    </w:p>
+    <w:p>
+      <w:pPr>
+        <w:pStyle w:val="Question"/>
+      </w:pPr>
+      <w:r>
+        <w:t>Кое от следните дружества се характеризира с участници, които споделят отговорността за задълженията на дружеството пропорционално според своите вноски?</w:t>
+      </w:r>
+    </w:p>
+    <w:p>
+      <w:pPr>
+        <w:pStyle w:val="Answer"/>
+      </w:pPr>
+      <w:r>
+        <w:rPr>
+          <w:lang w:val="en-US"/>
+        </w:rPr>
+        <w:t>Wrong.</w:t>
+      </w:r>
+      <w:r>
+        <w:t xml:space="preserve"> </w:t>
+      </w:r>
+      <w:r>
+        <w:t>Еднолично търговско дружество</w:t>
+      </w:r>
+    </w:p>
+    <w:p>
+      <w:pPr>
+        <w:pStyle w:val="Answer"/>
+      </w:pPr>
+      <w:r>
+        <w:rPr>
+          <w:lang w:val="en-US"/>
+        </w:rPr>
+        <w:t>Wrong.</w:t>
+      </w:r>
+      <w:r>
+        <w:t xml:space="preserve"> </w:t>
+      </w:r>
+      <w:r>
+        <w:t>Акционерно дружество</w:t>
+      </w:r>
+    </w:p>
+    <w:p>
+      <w:pPr>
+        <w:pStyle w:val="Answer"/>
+      </w:pPr>
+      <w:r>
+        <w:rPr>
+          <w:lang w:val="en-US"/>
+        </w:rPr>
+        <w:t>Wrong.</w:t>
+      </w:r>
+      <w:r>
+        <w:t xml:space="preserve"> </w:t>
+      </w:r>
+      <w:r>
+        <w:t>Кооперация</w:t>
+      </w:r>
+    </w:p>
+    <w:p>
+      <w:pPr>
+        <w:pStyle w:val="Answer"/>
+      </w:pPr>
+      <w:r>
+        <w:rPr>
+          <w:lang w:val="en-US"/>
+        </w:rPr>
+        <w:t>Correct.</w:t>
+      </w:r>
+      <w:r>
+        <w:t xml:space="preserve"> </w:t>
+      </w:r>
+      <w:r>
+        <w:t>Дружество с ограничена отговорност (ДОО)</w:t>
+      </w:r>
+    </w:p>
+    <w:p>
+      <w:pPr>
+        <w:pStyle w:val="Metadata"/>
+        <w:rPr>
+          <w:lang w:val="bg-BG"/>
+        </w:rPr>
+      </w:pPr>
+      <w:r>
+        <w:rPr>
+          <w:lang w:val="bg-BG"/>
+        </w:rPr>
+        <w:t xml:space="preserve">~~~ </w:t>
+      </w:r>
+      <w:r>
+        <w:t>Question</w:t>
+      </w:r>
+      <w:r>
+        <w:rPr>
+          <w:lang w:val="bg-BG"/>
+        </w:rPr>
+        <w:t xml:space="preserve"> ~~~</w:t>
+      </w:r>
+    </w:p>
+    <w:p>
+      <w:pPr>
+        <w:pStyle w:val="Question"/>
+      </w:pPr>
+      <w:r>
+        <w:t>Кои са видовете предприемачество според областта, в която се прилага?</w:t>
+      </w:r>
+    </w:p>
+    <w:p>
+      <w:pPr>
+        <w:pStyle w:val="Answer"/>
+      </w:pPr>
+      <w:r>
+        <w:rPr>
+          <w:lang w:val="en-US"/>
+        </w:rPr>
+        <w:t>Wrong.</w:t>
+      </w:r>
+      <w:r>
+        <w:t xml:space="preserve"> </w:t>
+      </w:r>
+      <w:r>
+        <w:t>Производство, маркетинг, финанси, персонал</w:t>
+      </w:r>
+    </w:p>
+    <w:p>
+      <w:pPr>
+        <w:pStyle w:val="Answer"/>
+      </w:pPr>
+      <w:r>
+        <w:rPr>
+          <w:lang w:val="en-US"/>
+        </w:rPr>
+        <w:t>Wrong.</w:t>
+      </w:r>
+      <w:r>
+        <w:t xml:space="preserve"> </w:t>
+      </w:r>
+      <w:r>
+        <w:t>Технологии, селско стопанство, образование, туризъм</w:t>
+      </w:r>
+    </w:p>
+    <w:p>
+      <w:pPr>
+        <w:pStyle w:val="Answer"/>
+      </w:pPr>
+      <w:r>
+        <w:rPr>
+          <w:lang w:val="en-US"/>
+        </w:rPr>
+        <w:t>Wrong.</w:t>
+      </w:r>
+      <w:r>
+        <w:t xml:space="preserve"> </w:t>
+      </w:r>
+      <w:r>
+        <w:t>Комуникации, изкуство, спорт, екология</w:t>
+      </w:r>
+    </w:p>
+    <w:p>
+      <w:pPr>
+        <w:pStyle w:val="Answer"/>
+      </w:pPr>
+      <w:r>
+        <w:rPr>
+          <w:lang w:val="en-US"/>
+        </w:rPr>
+        <w:t>Correct.</w:t>
+      </w:r>
+      <w:r>
+        <w:t xml:space="preserve"> </w:t>
+      </w:r>
+      <w:r>
+        <w:t>Промишлено, търговско, финансово, застрахователно</w:t>
+      </w:r>
+    </w:p>
+    <w:p>
+      <w:pPr>
+        <w:pStyle w:val="Metadata"/>
+        <w:rPr>
+          <w:lang w:val="bg-BG"/>
+        </w:rPr>
+      </w:pPr>
+      <w:r>
+        <w:rPr>
+          <w:lang w:val="bg-BG"/>
+        </w:rPr>
+        <w:t xml:space="preserve">~~~ </w:t>
+      </w:r>
+      <w:r>
+        <w:t>Question</w:t>
+      </w:r>
+      <w:r>
+        <w:rPr>
+          <w:lang w:val="bg-BG"/>
+        </w:rPr>
+        <w:t xml:space="preserve"> </w:t>
+      </w:r>
+      <w:r>
+        <w:t>Group</w:t>
+      </w:r>
+      <w:r>
+        <w:rPr>
+          <w:lang w:val="bg-BG"/>
+        </w:rPr>
+        <w:t>: { "</w:t>
+      </w:r>
+      <w:r>
+        <w:t>QuestionsToGenerate</w:t>
+      </w:r>
+      <w:r>
+        <w:rPr>
+          <w:lang w:val="bg-BG"/>
+        </w:rPr>
+        <w:t xml:space="preserve">": </w:t>
+      </w:r>
+      <w:r>
+        <w:rPr>
+          <w:lang w:val="bg-BG"/>
+        </w:rPr>
+        <w:t>0</w:t>
+      </w:r>
+      <w:r>
+        <w:rPr>
+          <w:lang w:val="bg-BG"/>
+        </w:rPr>
+        <w:t xml:space="preserve"> } ~~~</w:t>
+      </w:r>
+    </w:p>
+    <w:p>
+      <w:pPr>
+        <w:pStyle w:val="Heading1"/>
+      </w:pPr>
+      <w:r>
+        <w:t xml:space="preserve">Раздел </w:t>
+      </w:r>
+      <w:r>
+        <w:t>“</w:t>
+      </w:r>
+      <w:r>
+        <w:t>Мениджмънт</w:t>
+      </w:r>
+      <w:r>
+        <w:t>”</w:t>
+      </w:r>
+    </w:p>
+    <w:p>
+      <w:r>
+        <w:t>Въпроси от основи на мениджмънта и фирменото управление.</w:t>
+      </w:r>
+    </w:p>
+    <w:p>
+      <w:pPr>
+        <w:pStyle w:val="Metadata"/>
+      </w:pPr>
+      <w:r>
+        <w:t>~~~</w:t>
+      </w:r>
+      <w:r>
+        <w:t xml:space="preserve"> Question</w:t>
+      </w:r>
+      <w:r>
+        <w:t xml:space="preserve"> </w:t>
+      </w:r>
+      <w:r>
+        <w:t>Group</w:t>
+      </w:r>
+      <w:r>
+        <w:t>:</w:t>
+      </w:r>
+      <w:r>
+        <w:t xml:space="preserve"> </w:t>
+      </w:r>
+      <w:r>
+        <w:t>{ "</w:t>
+      </w:r>
+      <w:r>
+        <w:t>QuestionsToGenerate</w:t>
+      </w:r>
+      <w:r>
+        <w:t xml:space="preserve">": </w:t>
+      </w:r>
+      <w:r>
+        <w:rPr>
+          <w:lang w:val="bg-BG"/>
+        </w:rPr>
         <w:t xml:space="preserve">1, </w:t>
       </w:r>
       <w:r>
@@ -2442,23 +3218,17 @@
         <w:pStyle w:val="Heading2"/>
       </w:pPr>
       <w:r>
-        <w:t>The Entrepreneurial Process</w:t>
-      </w:r>
-    </w:p>
-    <w:p>
-      <w:pPr>
-        <w:rPr>
-          <w:lang w:val="en-US"/>
-        </w:rPr>
-      </w:pPr>
-      <w:r>
-        <w:t xml:space="preserve">Въпроси за </w:t>
-      </w:r>
-      <w:r>
-        <w:t>предприемаческия процес</w:t>
-      </w:r>
-      <w:r>
-        <w:t>.</w:t>
+        <w:t>Management Basics</w:t>
+      </w:r>
+    </w:p>
+    <w:p>
+      <w:pPr>
+        <w:rPr>
+          <w:lang w:val="en-US"/>
+        </w:rPr>
+      </w:pPr>
+      <w:r>
+        <w:t>Въпроси за основи на мениджмънта.</w:t>
       </w:r>
     </w:p>
     <w:p>
@@ -2489,7 +3259,7 @@
         <w:pStyle w:val="Question"/>
       </w:pPr>
       <w:r>
-        <w:t>Какво определя предприемачеството?</w:t>
+        <w:t>Какво представлява корпоративна култура?</w:t>
       </w:r>
     </w:p>
     <w:p>
@@ -2503,61 +3273,293 @@
         <w:t>Wrong.</w:t>
       </w:r>
       <w:r>
+        <w:t xml:space="preserve"> Списъкът с корпоративни правила и регулации</w:t>
+      </w:r>
+    </w:p>
+    <w:p>
+      <w:pPr>
+        <w:pStyle w:val="Answer"/>
+      </w:pPr>
+      <w:r>
+        <w:rPr>
+          <w:lang w:val="en-US"/>
+        </w:rPr>
+        <w:t>Wrong.</w:t>
+      </w:r>
+      <w:r>
+        <w:t xml:space="preserve"> Формалната </w:t>
+      </w:r>
+      <w:r>
+        <w:t>йерархия</w:t>
+      </w:r>
+      <w:r>
+        <w:t xml:space="preserve"> в организацията</w:t>
+      </w:r>
+    </w:p>
+    <w:p>
+      <w:pPr>
+        <w:pStyle w:val="Answer"/>
+      </w:pPr>
+      <w:r>
+        <w:rPr>
+          <w:lang w:val="en-US"/>
+        </w:rPr>
+        <w:t>Wrong.</w:t>
+      </w:r>
+      <w:r>
+        <w:t xml:space="preserve"> Процедурите за набиране на персонал</w:t>
+      </w:r>
+    </w:p>
+    <w:p>
+      <w:pPr>
+        <w:pStyle w:val="Answer"/>
+      </w:pPr>
+      <w:r>
+        <w:rPr>
+          <w:lang w:val="en-US"/>
+        </w:rPr>
+        <w:t>Wrong.</w:t>
+      </w:r>
+      <w:r>
+        <w:t xml:space="preserve"> Системата за награждаване и подтикване на служителите</w:t>
+      </w:r>
+    </w:p>
+    <w:p>
+      <w:pPr>
+        <w:pStyle w:val="Answer"/>
+      </w:pPr>
+      <w:r>
+        <w:rPr>
+          <w:lang w:val="en-US"/>
+        </w:rPr>
+        <w:t>Wrong.</w:t>
+      </w:r>
+      <w:r>
+        <w:t xml:space="preserve"> Процесът на вземане на корпоративни решения</w:t>
+      </w:r>
+    </w:p>
+    <w:p>
+      <w:pPr>
+        <w:pStyle w:val="Answer"/>
+      </w:pPr>
+      <w:r>
+        <w:rPr>
+          <w:lang w:val="en-US"/>
+        </w:rPr>
+        <w:t>Correct.</w:t>
+      </w:r>
+      <w:r>
+        <w:t xml:space="preserve"> Системата от общи ценности, норми и убеждения, които управляват поведението на служителите в организация</w:t>
+      </w:r>
+    </w:p>
+    <w:p>
+      <w:pPr>
+        <w:pStyle w:val="Answer"/>
+      </w:pPr>
+      <w:r>
+        <w:rPr>
+          <w:lang w:val="en-US"/>
+        </w:rPr>
+        <w:t>Correct.</w:t>
+      </w:r>
+      <w:r>
+        <w:t xml:space="preserve"> Подсъзнателните представи за "правилното" поведение в дадена организация, формирано от общите ценности, норми и убеждения</w:t>
+      </w:r>
+    </w:p>
+    <w:p>
+      <w:pPr>
+        <w:pStyle w:val="Metadata"/>
+        <w:rPr>
+          <w:lang w:val="bg-BG"/>
+        </w:rPr>
+      </w:pPr>
+      <w:r>
+        <w:rPr>
+          <w:lang w:val="bg-BG"/>
+        </w:rPr>
+        <w:t xml:space="preserve">~~~ </w:t>
+      </w:r>
+      <w:r>
+        <w:t>Question</w:t>
+      </w:r>
+      <w:r>
+        <w:rPr>
+          <w:lang w:val="bg-BG"/>
+        </w:rPr>
+        <w:t xml:space="preserve"> ~~~</w:t>
+      </w:r>
+    </w:p>
+    <w:p>
+      <w:pPr>
+        <w:pStyle w:val="Question"/>
+      </w:pPr>
+      <w:r>
+        <w:t>Какво е стратегическо управление?</w:t>
+      </w:r>
+    </w:p>
+    <w:p>
+      <w:pPr>
+        <w:pStyle w:val="Answer"/>
+      </w:pPr>
+      <w:r>
+        <w:rPr>
+          <w:lang w:val="en-US"/>
+        </w:rPr>
+        <w:t>Wrong.</w:t>
+      </w:r>
+      <w:r>
+        <w:t xml:space="preserve"> Дневните операционни решения, свързани с бизнеса</w:t>
+      </w:r>
+    </w:p>
+    <w:p>
+      <w:pPr>
+        <w:pStyle w:val="Answer"/>
+      </w:pPr>
+      <w:r>
+        <w:rPr>
+          <w:lang w:val="en-US"/>
+        </w:rPr>
+        <w:t>Wrong.</w:t>
+      </w:r>
+      <w:r>
+        <w:t xml:space="preserve"> Управлението на финансите на фирмата</w:t>
+      </w:r>
+    </w:p>
+    <w:p>
+      <w:pPr>
+        <w:pStyle w:val="Answer"/>
+      </w:pPr>
+      <w:r>
+        <w:rPr>
+          <w:lang w:val="en-US"/>
+        </w:rPr>
+        <w:t>Wrong.</w:t>
+      </w:r>
+      <w:r>
+        <w:t xml:space="preserve"> Процесът на набиране и обучение на служителите</w:t>
+      </w:r>
+    </w:p>
+    <w:p>
+      <w:pPr>
+        <w:pStyle w:val="Answer"/>
+      </w:pPr>
+      <w:r>
+        <w:rPr>
+          <w:lang w:val="en-US"/>
+        </w:rPr>
+        <w:t>Wrong.</w:t>
+      </w:r>
+      <w:r>
+        <w:t xml:space="preserve"> Управление на продажбите и маркетинговите усилия</w:t>
+      </w:r>
+    </w:p>
+    <w:p>
+      <w:pPr>
+        <w:pStyle w:val="Answer"/>
+      </w:pPr>
+      <w:r>
+        <w:rPr>
+          <w:lang w:val="en-US"/>
+        </w:rPr>
+        <w:t>Wrong.</w:t>
+      </w:r>
+      <w:r>
+        <w:t xml:space="preserve"> Процесът на вземане на тактически решения</w:t>
+      </w:r>
+    </w:p>
+    <w:p>
+      <w:pPr>
+        <w:pStyle w:val="Answer"/>
+      </w:pPr>
+      <w:r>
+        <w:rPr>
+          <w:lang w:val="en-US"/>
+        </w:rPr>
+        <w:t>Correct.</w:t>
+      </w:r>
+      <w:r>
+        <w:t xml:space="preserve"> Процес на планиране, изпълнение и контрол на стратегическите цели на организацията</w:t>
+      </w:r>
+    </w:p>
+    <w:p>
+      <w:pPr>
+        <w:pStyle w:val="Answer"/>
+        <w:rPr>
+          <w:shd w:val="pct15" w:color="auto" w:fill="FFFFFF"/>
+        </w:rPr>
+      </w:pPr>
+      <w:r>
+        <w:rPr>
+          <w:lang w:val="en-US"/>
+        </w:rPr>
+        <w:t>Correct.</w:t>
+      </w:r>
+      <w:r>
+        <w:t xml:space="preserve"> Управлението на дългосрочните цели, ресурси и резултати на фирмата</w:t>
+      </w:r>
+    </w:p>
+    <w:p>
+      <w:pPr>
+        <w:pStyle w:val="Metadata"/>
+      </w:pPr>
+      <w:r>
+        <w:t>~~~</w:t>
+      </w:r>
+      <w:r>
+        <w:t xml:space="preserve"> Question</w:t>
+      </w:r>
+      <w:r>
         <w:t xml:space="preserve"> </w:t>
       </w:r>
       <w:r>
-        <w:t>Изпълнение на държавни функции</w:t>
-      </w:r>
-    </w:p>
-    <w:p>
-      <w:pPr>
-        <w:pStyle w:val="Answer"/>
-      </w:pPr>
-      <w:r>
-        <w:rPr>
-          <w:lang w:val="en-US"/>
-        </w:rPr>
-        <w:t>Wrong.</w:t>
+        <w:t>Group</w:t>
+      </w:r>
+      <w:r>
+        <w:t>:</w:t>
       </w:r>
       <w:r>
         <w:t xml:space="preserve"> </w:t>
       </w:r>
       <w:r>
-        <w:t>Избягване на рискове и неуспехи</w:t>
-      </w:r>
-    </w:p>
-    <w:p>
-      <w:pPr>
-        <w:pStyle w:val="Answer"/>
-      </w:pPr>
-      <w:r>
-        <w:rPr>
-          <w:lang w:val="en-US"/>
-        </w:rPr>
-        <w:t>Wrong.</w:t>
-      </w:r>
-      <w:r>
-        <w:t xml:space="preserve"> </w:t>
-      </w:r>
-      <w:r>
-        <w:t>Изпълнение на благотворителни дейности</w:t>
-      </w:r>
-    </w:p>
-    <w:p>
-      <w:pPr>
-        <w:pStyle w:val="Answer"/>
-      </w:pPr>
-      <w:r>
-        <w:rPr>
-          <w:lang w:val="en-US"/>
-        </w:rPr>
-        <w:t>Correct.</w:t>
-      </w:r>
-      <w:r>
-        <w:t xml:space="preserve"> </w:t>
-      </w:r>
-      <w:r>
-        <w:t>Създаване и управление на бизнес</w:t>
+        <w:t>{ "</w:t>
+      </w:r>
+      <w:r>
+        <w:t>QuestionsToGenerate</w:t>
+      </w:r>
+      <w:r>
+        <w:t xml:space="preserve">": </w:t>
+      </w:r>
+      <w:r>
+        <w:t>2</w:t>
+      </w:r>
+      <w:r>
+        <w:rPr>
+          <w:lang w:val="bg-BG"/>
+        </w:rPr>
+        <w:t xml:space="preserve">, </w:t>
+      </w:r>
+      <w:r>
+        <w:t>"SkipHeader": true</w:t>
+      </w:r>
+      <w:r>
+        <w:t xml:space="preserve"> }</w:t>
+      </w:r>
+      <w:r>
+        <w:t xml:space="preserve"> ~~~</w:t>
+      </w:r>
+    </w:p>
+    <w:p>
+      <w:pPr>
+        <w:pStyle w:val="Heading2"/>
+      </w:pPr>
+      <w:r>
+        <w:t>Corporate Social Responsibility</w:t>
+      </w:r>
+    </w:p>
+    <w:p>
+      <w:r>
+        <w:lastRenderedPageBreak/>
+        <w:t>Въпроси за корпоративна социална отговорност.</w:t>
       </w:r>
     </w:p>
     <w:p>
@@ -2588,948 +3590,6 @@
         <w:pStyle w:val="Question"/>
       </w:pPr>
       <w:r>
-        <w:t>Коя от следните правни форми на предприемачество се характеризирана със собственик, който е отговорен с неограничена отговорност за задълженията на фирмата?</w:t>
-      </w:r>
-    </w:p>
-    <w:p>
-      <w:pPr>
-        <w:pStyle w:val="Answer"/>
-      </w:pPr>
-      <w:r>
-        <w:rPr>
-          <w:lang w:val="en-US"/>
-        </w:rPr>
-        <w:t>Wrong.</w:t>
-      </w:r>
-      <w:r>
-        <w:t xml:space="preserve"> </w:t>
-      </w:r>
-      <w:r>
-        <w:t>Дружество с ограничена отговорност (ДОО)</w:t>
-      </w:r>
-    </w:p>
-    <w:p>
-      <w:pPr>
-        <w:pStyle w:val="Answer"/>
-      </w:pPr>
-      <w:r>
-        <w:rPr>
-          <w:lang w:val="en-US"/>
-        </w:rPr>
-        <w:t>Wrong.</w:t>
-      </w:r>
-      <w:r>
-        <w:t xml:space="preserve"> </w:t>
-      </w:r>
-      <w:r>
-        <w:t>Акционерно дружество</w:t>
-      </w:r>
-    </w:p>
-    <w:p>
-      <w:pPr>
-        <w:pStyle w:val="Answer"/>
-      </w:pPr>
-      <w:r>
-        <w:rPr>
-          <w:lang w:val="en-US"/>
-        </w:rPr>
-        <w:t>Wrong.</w:t>
-      </w:r>
-      <w:r>
-        <w:t xml:space="preserve"> </w:t>
-      </w:r>
-      <w:r>
-        <w:t>Командитно дружество</w:t>
-      </w:r>
-    </w:p>
-    <w:p>
-      <w:pPr>
-        <w:pStyle w:val="Answer"/>
-      </w:pPr>
-      <w:r>
-        <w:rPr>
-          <w:lang w:val="en-US"/>
-        </w:rPr>
-        <w:lastRenderedPageBreak/>
-        <w:t>Correct.</w:t>
-      </w:r>
-      <w:r>
-        <w:t xml:space="preserve"> </w:t>
-      </w:r>
-      <w:r>
-        <w:t>Едноличен търговец</w:t>
-      </w:r>
-    </w:p>
-    <w:p>
-      <w:pPr>
-        <w:pStyle w:val="Metadata"/>
-        <w:rPr>
-          <w:lang w:val="bg-BG"/>
-        </w:rPr>
-      </w:pPr>
-      <w:r>
-        <w:rPr>
-          <w:lang w:val="bg-BG"/>
-        </w:rPr>
-        <w:t xml:space="preserve">~~~ </w:t>
-      </w:r>
-      <w:r>
-        <w:t>Question</w:t>
-      </w:r>
-      <w:r>
-        <w:rPr>
-          <w:lang w:val="bg-BG"/>
-        </w:rPr>
-        <w:t xml:space="preserve"> ~~~</w:t>
-      </w:r>
-    </w:p>
-    <w:p>
-      <w:pPr>
-        <w:pStyle w:val="Question"/>
-      </w:pPr>
-      <w:r>
-        <w:t>Кое от следните дружества включва собственици, наречени акционери, които притежават акции в дружеството?</w:t>
-      </w:r>
-    </w:p>
-    <w:p>
-      <w:pPr>
-        <w:pStyle w:val="Answer"/>
-      </w:pPr>
-      <w:r>
-        <w:rPr>
-          <w:lang w:val="en-US"/>
-        </w:rPr>
-        <w:t>Wrong.</w:t>
-      </w:r>
-      <w:r>
-        <w:t xml:space="preserve"> </w:t>
-      </w:r>
-      <w:r>
-        <w:t>Еднолична търговска фирма</w:t>
-      </w:r>
-    </w:p>
-    <w:p>
-      <w:pPr>
-        <w:pStyle w:val="Answer"/>
-      </w:pPr>
-      <w:r>
-        <w:rPr>
-          <w:lang w:val="en-US"/>
-        </w:rPr>
-        <w:t>Wrong.</w:t>
-      </w:r>
-      <w:r>
-        <w:t xml:space="preserve"> </w:t>
-      </w:r>
-      <w:r>
-        <w:t>Дружество с ограничена отговорност (ДОО)</w:t>
-      </w:r>
-    </w:p>
-    <w:p>
-      <w:pPr>
-        <w:pStyle w:val="Answer"/>
-      </w:pPr>
-      <w:r>
-        <w:rPr>
-          <w:lang w:val="en-US"/>
-        </w:rPr>
-        <w:t>Wrong.</w:t>
-      </w:r>
-      <w:r>
-        <w:t xml:space="preserve"> </w:t>
-      </w:r>
-      <w:r>
-        <w:t>Командитно дружество</w:t>
-      </w:r>
-    </w:p>
-    <w:p>
-      <w:pPr>
-        <w:pStyle w:val="Answer"/>
-      </w:pPr>
-      <w:r>
-        <w:rPr>
-          <w:lang w:val="en-US"/>
-        </w:rPr>
-        <w:t>Correct.</w:t>
-      </w:r>
-      <w:r>
-        <w:t xml:space="preserve"> </w:t>
-      </w:r>
-      <w:r>
-        <w:t>Акционерно дружество</w:t>
-      </w:r>
-    </w:p>
-    <w:p>
-      <w:pPr>
-        <w:pStyle w:val="Metadata"/>
-      </w:pPr>
-      <w:r>
-        <w:t>~~~</w:t>
-      </w:r>
-      <w:r>
-        <w:t xml:space="preserve"> Question</w:t>
-      </w:r>
-      <w:r>
-        <w:t xml:space="preserve"> </w:t>
-      </w:r>
-      <w:r>
-        <w:t>Group</w:t>
-      </w:r>
-      <w:r>
-        <w:t>:</w:t>
-      </w:r>
-      <w:r>
-        <w:t xml:space="preserve"> </w:t>
-      </w:r>
-      <w:r>
-        <w:t>{ "</w:t>
-      </w:r>
-      <w:r>
-        <w:t>QuestionsToGenerate</w:t>
-      </w:r>
-      <w:r>
-        <w:t xml:space="preserve">": </w:t>
-      </w:r>
-      <w:r>
-        <w:rPr>
-          <w:lang w:val="bg-BG"/>
-        </w:rPr>
-        <w:t xml:space="preserve">1, </w:t>
-      </w:r>
-      <w:r>
-        <w:t>"SkipHeader": true</w:t>
-      </w:r>
-      <w:r>
-        <w:t xml:space="preserve"> }</w:t>
-      </w:r>
-      <w:r>
-        <w:t xml:space="preserve"> ~~~</w:t>
-      </w:r>
-    </w:p>
-    <w:p>
-      <w:pPr>
-        <w:pStyle w:val="Heading2"/>
-      </w:pPr>
-      <w:r>
-        <w:t>Business Idea – Definition, Features, and Methods</w:t>
-      </w:r>
-    </w:p>
-    <w:p>
-      <w:pPr>
-        <w:rPr>
-          <w:lang w:val="en-US"/>
-        </w:rPr>
-      </w:pPr>
-      <w:r>
-        <w:t xml:space="preserve">Въпроси за </w:t>
-      </w:r>
-      <w:r>
-        <w:t>бизнес идея</w:t>
-      </w:r>
-      <w:r>
-        <w:t>.</w:t>
-      </w:r>
-    </w:p>
-    <w:p>
-      <w:pPr>
-        <w:pStyle w:val="Metadata"/>
-        <w:rPr>
-          <w:lang w:val="bg-BG"/>
-        </w:rPr>
-      </w:pPr>
-      <w:r>
-        <w:rPr>
-          <w:lang w:val="bg-BG"/>
-        </w:rPr>
-        <w:t xml:space="preserve">~~~ </w:t>
-      </w:r>
-      <w:r>
-        <w:t>Question</w:t>
-      </w:r>
-      <w:r>
-        <w:rPr>
-          <w:lang w:val="bg-BG"/>
-        </w:rPr>
-        <w:t xml:space="preserve"> ~~~</w:t>
-      </w:r>
-    </w:p>
-    <w:p>
-      <w:pPr>
-        <w:pStyle w:val="Question"/>
-      </w:pPr>
-      <w:r>
-        <w:t>Кое от следните дружества се характеризира с участници, които споделят отговорността за задълженията на дружеството пропорционално според своите вноски?</w:t>
-      </w:r>
-    </w:p>
-    <w:p>
-      <w:pPr>
-        <w:pStyle w:val="Answer"/>
-      </w:pPr>
-      <w:r>
-        <w:rPr>
-          <w:lang w:val="en-US"/>
-        </w:rPr>
-        <w:t>Wrong.</w:t>
-      </w:r>
-      <w:r>
-        <w:t xml:space="preserve"> </w:t>
-      </w:r>
-      <w:r>
-        <w:t>Еднолично търговско дружество</w:t>
-      </w:r>
-    </w:p>
-    <w:p>
-      <w:pPr>
-        <w:pStyle w:val="Answer"/>
-      </w:pPr>
-      <w:r>
-        <w:rPr>
-          <w:lang w:val="en-US"/>
-        </w:rPr>
-        <w:t>Wrong.</w:t>
-      </w:r>
-      <w:r>
-        <w:t xml:space="preserve"> </w:t>
-      </w:r>
-      <w:r>
-        <w:t>Акционерно дружество</w:t>
-      </w:r>
-    </w:p>
-    <w:p>
-      <w:pPr>
-        <w:pStyle w:val="Answer"/>
-      </w:pPr>
-      <w:r>
-        <w:rPr>
-          <w:lang w:val="en-US"/>
-        </w:rPr>
-        <w:t>Wrong.</w:t>
-      </w:r>
-      <w:r>
-        <w:t xml:space="preserve"> </w:t>
-      </w:r>
-      <w:r>
-        <w:t>Кооперация</w:t>
-      </w:r>
-    </w:p>
-    <w:p>
-      <w:pPr>
-        <w:pStyle w:val="Answer"/>
-      </w:pPr>
-      <w:r>
-        <w:rPr>
-          <w:lang w:val="en-US"/>
-        </w:rPr>
-        <w:t>Correct.</w:t>
-      </w:r>
-      <w:r>
-        <w:t xml:space="preserve"> </w:t>
-      </w:r>
-      <w:r>
-        <w:t>Дружество с ограничена отговорност (ДОО)</w:t>
-      </w:r>
-    </w:p>
-    <w:p>
-      <w:pPr>
-        <w:pStyle w:val="Metadata"/>
-        <w:rPr>
-          <w:lang w:val="bg-BG"/>
-        </w:rPr>
-      </w:pPr>
-      <w:r>
-        <w:rPr>
-          <w:lang w:val="bg-BG"/>
-        </w:rPr>
-        <w:t xml:space="preserve">~~~ </w:t>
-      </w:r>
-      <w:r>
-        <w:t>Question</w:t>
-      </w:r>
-      <w:r>
-        <w:rPr>
-          <w:lang w:val="bg-BG"/>
-        </w:rPr>
-        <w:t xml:space="preserve"> ~~~</w:t>
-      </w:r>
-    </w:p>
-    <w:p>
-      <w:pPr>
-        <w:pStyle w:val="Question"/>
-      </w:pPr>
-      <w:r>
-        <w:t>Кои са видовете предприемачество според областта, в която се прилага?</w:t>
-      </w:r>
-    </w:p>
-    <w:p>
-      <w:pPr>
-        <w:pStyle w:val="Answer"/>
-      </w:pPr>
-      <w:r>
-        <w:rPr>
-          <w:lang w:val="en-US"/>
-        </w:rPr>
-        <w:t>Wrong.</w:t>
-      </w:r>
-      <w:r>
-        <w:t xml:space="preserve"> </w:t>
-      </w:r>
-      <w:r>
-        <w:t>Производство, маркетинг, финанси, персонал</w:t>
-      </w:r>
-    </w:p>
-    <w:p>
-      <w:pPr>
-        <w:pStyle w:val="Answer"/>
-      </w:pPr>
-      <w:r>
-        <w:rPr>
-          <w:lang w:val="en-US"/>
-        </w:rPr>
-        <w:t>Wrong.</w:t>
-      </w:r>
-      <w:r>
-        <w:t xml:space="preserve"> </w:t>
-      </w:r>
-      <w:r>
-        <w:t>Технологии, селско стопанство, образование, туризъм</w:t>
-      </w:r>
-    </w:p>
-    <w:p>
-      <w:pPr>
-        <w:pStyle w:val="Answer"/>
-      </w:pPr>
-      <w:r>
-        <w:rPr>
-          <w:lang w:val="en-US"/>
-        </w:rPr>
-        <w:t>Wrong.</w:t>
-      </w:r>
-      <w:r>
-        <w:t xml:space="preserve"> </w:t>
-      </w:r>
-      <w:r>
-        <w:t>Комуникации, изкуство, спорт, екология</w:t>
-      </w:r>
-    </w:p>
-    <w:p>
-      <w:pPr>
-        <w:pStyle w:val="Answer"/>
-      </w:pPr>
-      <w:r>
-        <w:rPr>
-          <w:lang w:val="en-US"/>
-        </w:rPr>
-        <w:t>Correct.</w:t>
-      </w:r>
-      <w:r>
-        <w:t xml:space="preserve"> </w:t>
-      </w:r>
-      <w:r>
-        <w:t>Промишлено, търговско, финансово, застрахователно</w:t>
-      </w:r>
-    </w:p>
-    <w:p>
-      <w:pPr>
-        <w:pStyle w:val="Metadata"/>
-        <w:rPr>
-          <w:lang w:val="bg-BG"/>
-        </w:rPr>
-      </w:pPr>
-      <w:r>
-        <w:rPr>
-          <w:lang w:val="bg-BG"/>
-        </w:rPr>
-        <w:t xml:space="preserve">~~~ </w:t>
-      </w:r>
-      <w:r>
-        <w:t>Question</w:t>
-      </w:r>
-      <w:r>
-        <w:rPr>
-          <w:lang w:val="bg-BG"/>
-        </w:rPr>
-        <w:t xml:space="preserve"> </w:t>
-      </w:r>
-      <w:r>
-        <w:t>Group</w:t>
-      </w:r>
-      <w:r>
-        <w:rPr>
-          <w:lang w:val="bg-BG"/>
-        </w:rPr>
-        <w:t>: { "</w:t>
-      </w:r>
-      <w:r>
-        <w:t>QuestionsToGenerate</w:t>
-      </w:r>
-      <w:r>
-        <w:rPr>
-          <w:lang w:val="bg-BG"/>
-        </w:rPr>
-        <w:t xml:space="preserve">": </w:t>
-      </w:r>
-      <w:r>
-        <w:rPr>
-          <w:lang w:val="bg-BG"/>
-        </w:rPr>
-        <w:t>0</w:t>
-      </w:r>
-      <w:r>
-        <w:rPr>
-          <w:lang w:val="bg-BG"/>
-        </w:rPr>
-        <w:t xml:space="preserve"> } ~~~</w:t>
-      </w:r>
-    </w:p>
-    <w:p>
-      <w:pPr>
-        <w:pStyle w:val="Heading1"/>
-      </w:pPr>
-      <w:r>
-        <w:t xml:space="preserve">Раздел </w:t>
-      </w:r>
-      <w:r>
-        <w:t>“</w:t>
-      </w:r>
-      <w:r>
-        <w:t>Мениджмънт</w:t>
-      </w:r>
-      <w:r>
-        <w:t>”</w:t>
-      </w:r>
-    </w:p>
-    <w:p>
-      <w:r>
-        <w:t>Въпроси от основи на мениджмънта и фирменото управление.</w:t>
-      </w:r>
-    </w:p>
-    <w:p>
-      <w:pPr>
-        <w:pStyle w:val="Metadata"/>
-      </w:pPr>
-      <w:r>
-        <w:t>~~~</w:t>
-      </w:r>
-      <w:r>
-        <w:t xml:space="preserve"> Question</w:t>
-      </w:r>
-      <w:r>
-        <w:t xml:space="preserve"> </w:t>
-      </w:r>
-      <w:r>
-        <w:t>Group</w:t>
-      </w:r>
-      <w:r>
-        <w:t>:</w:t>
-      </w:r>
-      <w:r>
-        <w:t xml:space="preserve"> </w:t>
-      </w:r>
-      <w:r>
-        <w:t>{ "</w:t>
-      </w:r>
-      <w:r>
-        <w:t>QuestionsToGenerate</w:t>
-      </w:r>
-      <w:r>
-        <w:t xml:space="preserve">": </w:t>
-      </w:r>
-      <w:r>
-        <w:rPr>
-          <w:lang w:val="bg-BG"/>
-        </w:rPr>
-        <w:t xml:space="preserve">1, </w:t>
-      </w:r>
-      <w:r>
-        <w:t>"SkipHeader": true</w:t>
-      </w:r>
-      <w:r>
-        <w:t xml:space="preserve"> }</w:t>
-      </w:r>
-      <w:r>
-        <w:t xml:space="preserve"> ~~~</w:t>
-      </w:r>
-    </w:p>
-    <w:p>
-      <w:pPr>
-        <w:pStyle w:val="Heading2"/>
-      </w:pPr>
-      <w:r>
-        <w:t>Management Basics</w:t>
-      </w:r>
-    </w:p>
-    <w:p>
-      <w:pPr>
-        <w:rPr>
-          <w:lang w:val="en-US"/>
-        </w:rPr>
-      </w:pPr>
-      <w:r>
-        <w:t xml:space="preserve">Въпроси за </w:t>
-      </w:r>
-      <w:r>
-        <w:t>основи на мениджмънта</w:t>
-      </w:r>
-      <w:r>
-        <w:t>.</w:t>
-      </w:r>
-    </w:p>
-    <w:p>
-      <w:pPr>
-        <w:pStyle w:val="Metadata"/>
-        <w:rPr>
-          <w:lang w:val="bg-BG"/>
-        </w:rPr>
-      </w:pPr>
-      <w:r>
-        <w:rPr>
-          <w:lang w:val="bg-BG"/>
-        </w:rPr>
-        <w:t xml:space="preserve">~~~ </w:t>
-      </w:r>
-      <w:r>
-        <w:t>Question</w:t>
-      </w:r>
-      <w:r>
-        <w:rPr>
-          <w:lang w:val="bg-BG"/>
-        </w:rPr>
-        <w:t xml:space="preserve"> ~~~</w:t>
-      </w:r>
-    </w:p>
-    <w:p>
-      <w:pPr>
-        <w:pStyle w:val="Question"/>
-      </w:pPr>
-      <w:r>
-        <w:t>Какво представлява корпоративна култура?</w:t>
-      </w:r>
-    </w:p>
-    <w:p>
-      <w:pPr>
-        <w:pStyle w:val="Answer"/>
-      </w:pPr>
-      <w:r>
-        <w:rPr>
-          <w:lang w:val="en-US"/>
-        </w:rPr>
-        <w:t>Wrong.</w:t>
-      </w:r>
-      <w:r>
-        <w:t xml:space="preserve"> Списъкът с корпоративни правила и регулации</w:t>
-      </w:r>
-    </w:p>
-    <w:p>
-      <w:pPr>
-        <w:pStyle w:val="Answer"/>
-      </w:pPr>
-      <w:r>
-        <w:rPr>
-          <w:lang w:val="en-US"/>
-        </w:rPr>
-        <w:t>Wrong.</w:t>
-      </w:r>
-      <w:r>
-        <w:t xml:space="preserve"> Формалната </w:t>
-      </w:r>
-      <w:r>
-        <w:t>йерархия</w:t>
-      </w:r>
-      <w:r>
-        <w:t xml:space="preserve"> в организацията</w:t>
-      </w:r>
-    </w:p>
-    <w:p>
-      <w:pPr>
-        <w:pStyle w:val="Answer"/>
-      </w:pPr>
-      <w:r>
-        <w:rPr>
-          <w:lang w:val="en-US"/>
-        </w:rPr>
-        <w:t>Wrong.</w:t>
-      </w:r>
-      <w:r>
-        <w:t xml:space="preserve"> Процедурите за набиране на персонал</w:t>
-      </w:r>
-    </w:p>
-    <w:p>
-      <w:pPr>
-        <w:pStyle w:val="Answer"/>
-      </w:pPr>
-      <w:r>
-        <w:rPr>
-          <w:lang w:val="en-US"/>
-        </w:rPr>
-        <w:t>Wrong.</w:t>
-      </w:r>
-      <w:r>
-        <w:t xml:space="preserve"> Системата за награждаване и подтикване на служителите</w:t>
-      </w:r>
-    </w:p>
-    <w:p>
-      <w:pPr>
-        <w:pStyle w:val="Answer"/>
-      </w:pPr>
-      <w:r>
-        <w:rPr>
-          <w:lang w:val="en-US"/>
-        </w:rPr>
-        <w:t>Wrong.</w:t>
-      </w:r>
-      <w:r>
-        <w:t xml:space="preserve"> Процесът на вземане на корпоративни решения</w:t>
-      </w:r>
-    </w:p>
-    <w:p>
-      <w:pPr>
-        <w:pStyle w:val="Answer"/>
-      </w:pPr>
-      <w:r>
-        <w:rPr>
-          <w:lang w:val="en-US"/>
-        </w:rPr>
-        <w:t>Correct.</w:t>
-      </w:r>
-      <w:r>
-        <w:t xml:space="preserve"> Системата от общи ценности, норми и убеждения, които управляват поведението на служителите в организация</w:t>
-      </w:r>
-    </w:p>
-    <w:p>
-      <w:pPr>
-        <w:pStyle w:val="Answer"/>
-      </w:pPr>
-      <w:r>
-        <w:rPr>
-          <w:lang w:val="en-US"/>
-        </w:rPr>
-        <w:t>Correct.</w:t>
-      </w:r>
-      <w:r>
-        <w:t xml:space="preserve"> Подсъзнателните представи за "правилното" поведение в дадена организация, формирано от общите ценности, норми и убеждения</w:t>
-      </w:r>
-    </w:p>
-    <w:p>
-      <w:pPr>
-        <w:pStyle w:val="Metadata"/>
-        <w:rPr>
-          <w:lang w:val="bg-BG"/>
-        </w:rPr>
-      </w:pPr>
-      <w:r>
-        <w:rPr>
-          <w:lang w:val="bg-BG"/>
-        </w:rPr>
-        <w:t xml:space="preserve">~~~ </w:t>
-      </w:r>
-      <w:r>
-        <w:t>Question</w:t>
-      </w:r>
-      <w:r>
-        <w:rPr>
-          <w:lang w:val="bg-BG"/>
-        </w:rPr>
-        <w:t xml:space="preserve"> ~~~</w:t>
-      </w:r>
-    </w:p>
-    <w:p>
-      <w:pPr>
-        <w:pStyle w:val="Question"/>
-      </w:pPr>
-      <w:r>
-        <w:t>Какво е стратегическо управление?</w:t>
-      </w:r>
-    </w:p>
-    <w:p>
-      <w:pPr>
-        <w:pStyle w:val="Answer"/>
-      </w:pPr>
-      <w:r>
-        <w:rPr>
-          <w:lang w:val="en-US"/>
-        </w:rPr>
-        <w:t>Wrong.</w:t>
-      </w:r>
-      <w:r>
-        <w:t xml:space="preserve"> Дневните операционни решения, свързани с бизнеса</w:t>
-      </w:r>
-    </w:p>
-    <w:p>
-      <w:pPr>
-        <w:pStyle w:val="Answer"/>
-      </w:pPr>
-      <w:r>
-        <w:rPr>
-          <w:lang w:val="en-US"/>
-        </w:rPr>
-        <w:t>Wrong.</w:t>
-      </w:r>
-      <w:r>
-        <w:t xml:space="preserve"> Управлението на финансите на фирмата</w:t>
-      </w:r>
-    </w:p>
-    <w:p>
-      <w:pPr>
-        <w:pStyle w:val="Answer"/>
-      </w:pPr>
-      <w:r>
-        <w:rPr>
-          <w:lang w:val="en-US"/>
-        </w:rPr>
-        <w:t>Wrong.</w:t>
-      </w:r>
-      <w:r>
-        <w:t xml:space="preserve"> Процесът на набиране и обучение на служителите</w:t>
-      </w:r>
-    </w:p>
-    <w:p>
-      <w:pPr>
-        <w:pStyle w:val="Answer"/>
-      </w:pPr>
-      <w:r>
-        <w:rPr>
-          <w:lang w:val="en-US"/>
-        </w:rPr>
-        <w:t>Wrong.</w:t>
-      </w:r>
-      <w:r>
-        <w:t xml:space="preserve"> Управление на продажбите и маркетинговите усилия</w:t>
-      </w:r>
-    </w:p>
-    <w:p>
-      <w:pPr>
-        <w:pStyle w:val="Answer"/>
-      </w:pPr>
-      <w:r>
-        <w:rPr>
-          <w:lang w:val="en-US"/>
-        </w:rPr>
-        <w:t>Wrong.</w:t>
-      </w:r>
-      <w:r>
-        <w:t xml:space="preserve"> Процесът на вземане на тактически решения</w:t>
-      </w:r>
-    </w:p>
-    <w:p>
-      <w:pPr>
-        <w:pStyle w:val="Answer"/>
-      </w:pPr>
-      <w:r>
-        <w:rPr>
-          <w:lang w:val="en-US"/>
-        </w:rPr>
-        <w:t>Correct.</w:t>
-      </w:r>
-      <w:r>
-        <w:t xml:space="preserve"> Процес на планиране, изпълнение и контрол на стратегическите цели на организацията</w:t>
-      </w:r>
-    </w:p>
-    <w:p>
-      <w:pPr>
-        <w:pStyle w:val="Answer"/>
-        <w:rPr>
-          <w:shd w:val="pct15" w:color="auto" w:fill="FFFFFF"/>
-        </w:rPr>
-      </w:pPr>
-      <w:r>
-        <w:rPr>
-          <w:lang w:val="en-US"/>
-        </w:rPr>
-        <w:t>Correct.</w:t>
-      </w:r>
-      <w:r>
-        <w:t xml:space="preserve"> Управлението на дългосрочните цели, ресурси и резултати на фирмата</w:t>
-      </w:r>
-    </w:p>
-    <w:p>
-      <w:pPr>
-        <w:pStyle w:val="Metadata"/>
-      </w:pPr>
-      <w:r>
-        <w:t>~~~</w:t>
-      </w:r>
-      <w:r>
-        <w:t xml:space="preserve"> Question</w:t>
-      </w:r>
-      <w:r>
-        <w:t xml:space="preserve"> </w:t>
-      </w:r>
-      <w:r>
-        <w:t>Group</w:t>
-      </w:r>
-      <w:r>
-        <w:t>:</w:t>
-      </w:r>
-      <w:r>
-        <w:t xml:space="preserve"> </w:t>
-      </w:r>
-      <w:r>
-        <w:t>{ "</w:t>
-      </w:r>
-      <w:r>
-        <w:t>QuestionsToGenerate</w:t>
-      </w:r>
-      <w:r>
-        <w:t xml:space="preserve">": </w:t>
-      </w:r>
-      <w:r>
-        <w:rPr>
-          <w:lang w:val="bg-BG"/>
-        </w:rPr>
-        <w:t xml:space="preserve">1, </w:t>
-      </w:r>
-      <w:r>
-        <w:t>"SkipHeader": true</w:t>
-      </w:r>
-      <w:r>
-        <w:t xml:space="preserve"> }</w:t>
-      </w:r>
-      <w:r>
-        <w:t xml:space="preserve"> ~~~</w:t>
-      </w:r>
-    </w:p>
-    <w:p>
-      <w:pPr>
-        <w:pStyle w:val="Heading2"/>
-      </w:pPr>
-      <w:r>
-        <w:t>Corporate Social Responsibility</w:t>
-      </w:r>
-    </w:p>
-    <w:p>
-      <w:r>
-        <w:t>Въпроси за корпоративна социална отговорност.</w:t>
-      </w:r>
-    </w:p>
-    <w:p>
-      <w:pPr>
-        <w:pStyle w:val="Metadata"/>
-        <w:rPr>
-          <w:lang w:val="bg-BG"/>
-        </w:rPr>
-      </w:pPr>
-      <w:r>
-        <w:rPr>
-          <w:lang w:val="bg-BG"/>
-        </w:rPr>
-        <w:t xml:space="preserve">~~~ </w:t>
-      </w:r>
-      <w:r>
-        <w:t>Question</w:t>
-      </w:r>
-      <w:r>
-        <w:rPr>
-          <w:lang w:val="bg-BG"/>
-        </w:rPr>
-        <w:t xml:space="preserve"> ~~~</w:t>
-      </w:r>
-    </w:p>
-    <w:p>
-      <w:pPr>
-        <w:pStyle w:val="Question"/>
-      </w:pPr>
-      <w:r>
-        <w:lastRenderedPageBreak/>
         <w:t>Какво представлява корпоративна социална отговорност (КСО)?</w:t>
       </w:r>
     </w:p>
@@ -3863,10 +3923,7 @@
         <w:t xml:space="preserve">Последен раздел. </w:t>
       </w:r>
       <w:r>
-        <w:t>Край на теста</w:t>
-      </w:r>
-      <w:r>
-        <w:t>.</w:t>
+        <w:t>Край на теста.</w:t>
       </w:r>
     </w:p>
     <w:p>
@@ -3965,7 +4022,21 @@
       <w:rPr>
         <w:rStyle w:val="PageNumber"/>
       </w:rPr>
-      <w:t xml:space="preserve">вариант # # #, стр. </w:t>
+      <w:t xml:space="preserve">вариант </w:t>
+    </w:r>
+    <w:r>
+      <w:rPr>
+        <w:rFonts w:cs="Calibri"/>
+        <w:sz w:val="18"/>
+        <w:szCs w:val="18"/>
+      </w:rPr>
+      <w:t># # #</w:t>
+    </w:r>
+    <w:r>
+      <w:rPr>
+        <w:rStyle w:val="PageNumber"/>
+      </w:rPr>
+      <w:t xml:space="preserve">, стр. </w:t>
     </w:r>
     <w:r>
       <w:rPr>

</xml_diff>